<commit_message>
Refor air update / mission data update / restart timer
</commit_message>
<xml_diff>
--- a/JTF-1 Syria WIP/Target List.docx
+++ b/JTF-1 Syria WIP/Target List.docx
@@ -141,13 +141,7 @@
         <w:rPr>
           <w:rFonts w:ascii="Courier New" w:hAnsi="Courier New" w:cs="Courier New"/>
         </w:rPr>
-        <w:t xml:space="preserve"> suburb began in February 2018. The offensive was condemned by Western med</w:t>
-      </w:r>
-      <w:r>
-        <w:rPr>
-          <w:rFonts w:ascii="Courier New" w:hAnsi="Courier New" w:cs="Courier New"/>
-        </w:rPr>
-        <w:t xml:space="preserve">ia and governments for </w:t>
+        <w:t xml:space="preserve"> suburb began in February 2018. The offensive was condemned by Western media and governments for </w:t>
       </w:r>
       <w:r>
         <w:rPr>
@@ -197,13 +191,7 @@
         <w:rPr>
           <w:rFonts w:ascii="Courier New" w:hAnsi="Courier New" w:cs="Courier New"/>
         </w:rPr>
-        <w:t xml:space="preserve"> Science Center in northern Damascus. The center was found to be the center responsible for Syria's chemical weapons progr</w:t>
-      </w:r>
-      <w:r>
-        <w:rPr>
-          <w:rFonts w:ascii="Courier New" w:hAnsi="Courier New" w:cs="Courier New"/>
-        </w:rPr>
-        <w:t xml:space="preserve">am. In April 2018, a long range strike </w:t>
+        <w:t xml:space="preserve"> Science Center in northern Damascus. The center was found to be the center responsible for Syria's chemical weapons program. In April 2018, a long range strike </w:t>
       </w:r>
       <w:r>
         <w:rPr>
@@ -281,13 +269,7 @@
         <w:rPr>
           <w:rFonts w:ascii="Courier New" w:hAnsi="Courier New" w:cs="Courier New"/>
         </w:rPr>
-        <w:t xml:space="preserve"> Munition(s): Cruise Missiles / Long Range Glide </w:t>
-      </w:r>
-      <w:r>
-        <w:rPr>
-          <w:rFonts w:ascii="Courier New" w:hAnsi="Courier New" w:cs="Courier New"/>
-        </w:rPr>
-        <w:t>Bombs</w:t>
+        <w:t xml:space="preserve"> Munition(s): Cruise Missiles / Long Range Glide Bombs</w:t>
       </w:r>
       <w:r>
         <w:rPr>
@@ -411,43 +393,7 @@
         <w:rPr>
           <w:rFonts w:ascii="Courier New" w:hAnsi="Courier New" w:cs="Courier New"/>
         </w:rPr>
-        <w:t xml:space="preserve"> suburb began in February 2018. The offensive was condemned by Western media and governments for </w:t>
-      </w:r>
-      <w:r>
-        <w:rPr>
-          <w:rFonts w:ascii="Courier New" w:hAnsi="Courier New" w:cs="Courier New"/>
-        </w:rPr>
-        <w:t>its</w:t>
-      </w:r>
-      <w:r>
-        <w:rPr>
-          <w:rFonts w:ascii="Courier New" w:hAnsi="Courier New" w:cs="Courier New"/>
-        </w:rPr>
-        <w:t xml:space="preserve"> use of </w:t>
-      </w:r>
-      <w:r>
-        <w:rPr>
-          <w:rFonts w:ascii="Courier New" w:hAnsi="Courier New" w:cs="Courier New"/>
-        </w:rPr>
-        <w:t>chemical</w:t>
-      </w:r>
-      <w:r>
-        <w:rPr>
-          <w:rFonts w:ascii="Courier New" w:hAnsi="Courier New" w:cs="Courier New"/>
-        </w:rPr>
-        <w:t xml:space="preserve"> weapons. In retaliation the US Join </w:t>
-      </w:r>
-      <w:r>
-        <w:rPr>
-          <w:rFonts w:ascii="Courier New" w:hAnsi="Courier New" w:cs="Courier New"/>
-        </w:rPr>
-        <w:t>Chiefs</w:t>
-      </w:r>
-      <w:r>
-        <w:rPr>
-          <w:rFonts w:ascii="Courier New" w:hAnsi="Courier New" w:cs="Courier New"/>
-        </w:rPr>
-        <w:t xml:space="preserve"> targeted 3 locations, one of which </w:t>
+        <w:t xml:space="preserve"> suburb began in February 2018. The offensive was condemned by Western media and governments for its use of chemical weapons. In retaliation the US Join Chiefs targeted 3 locations, one of which </w:t>
       </w:r>
       <w:r>
         <w:rPr>
@@ -504,8 +450,340 @@
         <w:rPr>
           <w:rFonts w:ascii="Courier New" w:hAnsi="Courier New" w:cs="Courier New"/>
         </w:rPr>
-        <w:t>out</w:t>
-      </w:r>
+        <w:t>out.</w:t>
+      </w:r>
+      <w:r>
+        <w:rPr>
+          <w:rFonts w:ascii="Courier New" w:hAnsi="Courier New" w:cs="Courier New"/>
+        </w:rPr>
+        <w:t>\n\</w:t>
+      </w:r>
+      <w:proofErr w:type="spellStart"/>
+      <w:r>
+        <w:rPr>
+          <w:rFonts w:ascii="Courier New" w:hAnsi="Courier New" w:cs="Courier New"/>
+        </w:rPr>
+        <w:t>nLocation</w:t>
+      </w:r>
+      <w:proofErr w:type="spellEnd"/>
+      <w:proofErr w:type="gramEnd"/>
+      <w:r>
+        <w:rPr>
+          <w:rFonts w:ascii="Courier New" w:hAnsi="Courier New" w:cs="Courier New"/>
+        </w:rPr>
+        <w:t xml:space="preserve">: </w:t>
+      </w:r>
+      <w:r>
+        <w:rPr>
+          <w:rFonts w:ascii="Courier New" w:hAnsi="Courier New" w:cs="Courier New"/>
+        </w:rPr>
+        <w:t xml:space="preserve">N 34.41.23 E 36.29.03 </w:t>
+      </w:r>
+      <w:r>
+        <w:rPr>
+          <w:rFonts w:ascii="Courier New" w:hAnsi="Courier New" w:cs="Courier New"/>
+        </w:rPr>
+        <w:t xml:space="preserve">(Map Grid: </w:t>
+      </w:r>
+      <w:r>
+        <w:rPr>
+          <w:rFonts w:ascii="Courier New" w:hAnsi="Courier New" w:cs="Courier New"/>
+        </w:rPr>
+        <w:t>BU64</w:t>
+      </w:r>
+      <w:r>
+        <w:rPr>
+          <w:rFonts w:ascii="Courier New" w:hAnsi="Courier New" w:cs="Courier New"/>
+        </w:rPr>
+        <w:t>) \</w:t>
+      </w:r>
+      <w:proofErr w:type="spellStart"/>
+      <w:r>
+        <w:rPr>
+          <w:rFonts w:ascii="Courier New" w:hAnsi="Courier New" w:cs="Courier New"/>
+        </w:rPr>
+        <w:t>nSuggested</w:t>
+      </w:r>
+      <w:proofErr w:type="spellEnd"/>
+      <w:r>
+        <w:rPr>
+          <w:rFonts w:ascii="Courier New" w:hAnsi="Courier New" w:cs="Courier New"/>
+        </w:rPr>
+        <w:t xml:space="preserve"> Munition(s): Cruise Missiles / Long Range Glide Bombs</w:t>
+      </w:r>
+    </w:p>
+    <w:p>
+      <w:pPr>
+        <w:pStyle w:val="PlainText"/>
+        <w:rPr>
+          <w:rFonts w:ascii="Courier New" w:hAnsi="Courier New" w:cs="Courier New"/>
+        </w:rPr>
+      </w:pPr>
+    </w:p>
+    <w:p>
+      <w:pPr>
+        <w:pStyle w:val="PlainText"/>
+        <w:rPr>
+          <w:rFonts w:ascii="Courier New" w:hAnsi="Courier New" w:cs="Courier New"/>
+        </w:rPr>
+      </w:pPr>
+    </w:p>
+    <w:p>
+      <w:pPr>
+        <w:pStyle w:val="PlainText"/>
+        <w:rPr>
+          <w:rFonts w:ascii="Courier New" w:hAnsi="Courier New" w:cs="Courier New"/>
+        </w:rPr>
+      </w:pPr>
+    </w:p>
+    <w:p>
+      <w:pPr>
+        <w:pStyle w:val="PlainText"/>
+        <w:rPr>
+          <w:rFonts w:ascii="Courier New" w:hAnsi="Courier New" w:cs="Courier New"/>
+          <w:b/>
+        </w:rPr>
+      </w:pPr>
+      <w:r>
+        <w:rPr>
+          <w:rFonts w:ascii="Courier New" w:hAnsi="Courier New" w:cs="Courier New"/>
+          <w:b/>
+        </w:rPr>
+        <w:t>https://en.wikipedia.org/wiki/List_of_United_States_attacks_on_Syria_during_the_Syrian_Civil_War</w:t>
+      </w:r>
+    </w:p>
+    <w:p>
+      <w:pPr>
+        <w:pStyle w:val="PlainText"/>
+        <w:rPr>
+          <w:rFonts w:ascii="Courier New" w:hAnsi="Courier New" w:cs="Courier New"/>
+        </w:rPr>
+      </w:pPr>
+    </w:p>
+    <w:p>
+      <w:pPr>
+        <w:pStyle w:val="PlainText"/>
+        <w:rPr>
+          <w:rFonts w:ascii="Courier New" w:hAnsi="Courier New" w:cs="Courier New"/>
+          <w:b/>
+        </w:rPr>
+      </w:pPr>
+      <w:r>
+        <w:rPr>
+          <w:rFonts w:ascii="Courier New" w:hAnsi="Courier New" w:cs="Courier New"/>
+        </w:rPr>
+        <w:t>2</w:t>
+      </w:r>
+    </w:p>
+    <w:p>
+      <w:pPr>
+        <w:pStyle w:val="PlainText"/>
+        <w:rPr>
+          <w:rFonts w:ascii="Courier New" w:hAnsi="Courier New" w:cs="Courier New"/>
+        </w:rPr>
+      </w:pPr>
+      <w:proofErr w:type="spellStart"/>
+      <w:r>
+        <w:rPr>
+          <w:rFonts w:ascii="Courier New" w:hAnsi="Courier New" w:cs="Courier New"/>
+        </w:rPr>
+        <w:t>Deir_ez_Zor</w:t>
+      </w:r>
+      <w:proofErr w:type="spellEnd"/>
+      <w:r>
+        <w:rPr>
+          <w:rFonts w:ascii="Courier New" w:hAnsi="Courier New" w:cs="Courier New"/>
+        </w:rPr>
+        <w:t xml:space="preserve"> -- EV -- N 35.17.29 E 40.09.09</w:t>
+      </w:r>
+    </w:p>
+    <w:p>
+      <w:pPr>
+        <w:pStyle w:val="PlainText"/>
+        <w:rPr>
+          <w:rFonts w:ascii="Courier New" w:hAnsi="Courier New" w:cs="Courier New"/>
+        </w:rPr>
+      </w:pPr>
+      <w:r>
+        <w:rPr>
+          <w:rFonts w:ascii="Courier New" w:hAnsi="Courier New" w:cs="Courier New"/>
+        </w:rPr>
+        <w:t>17 September 2016</w:t>
+      </w:r>
+      <w:r>
+        <w:rPr>
+          <w:rFonts w:ascii="Courier New" w:hAnsi="Courier New" w:cs="Courier New"/>
+        </w:rPr>
+        <w:t>\</w:t>
+      </w:r>
+      <w:proofErr w:type="spellStart"/>
+      <w:r>
+        <w:rPr>
+          <w:rFonts w:ascii="Courier New" w:hAnsi="Courier New" w:cs="Courier New"/>
+        </w:rPr>
+        <w:t>nTarget</w:t>
+      </w:r>
+      <w:proofErr w:type="spellEnd"/>
+      <w:r>
+        <w:rPr>
+          <w:rFonts w:ascii="Courier New" w:hAnsi="Courier New" w:cs="Courier New"/>
+        </w:rPr>
+        <w:t xml:space="preserve">: </w:t>
+      </w:r>
+      <w:r>
+        <w:rPr>
+          <w:rFonts w:ascii="Courier New" w:hAnsi="Courier New" w:cs="Courier New"/>
+        </w:rPr>
+        <w:t xml:space="preserve">ISIL </w:t>
+      </w:r>
+      <w:r>
+        <w:rPr>
+          <w:rFonts w:ascii="Courier New" w:hAnsi="Courier New" w:cs="Courier New"/>
+        </w:rPr>
+        <w:t xml:space="preserve">Militia ENE of </w:t>
+      </w:r>
+      <w:proofErr w:type="spellStart"/>
+      <w:r>
+        <w:rPr>
+          <w:rFonts w:ascii="Courier New" w:hAnsi="Courier New" w:cs="Courier New"/>
+        </w:rPr>
+        <w:t>D</w:t>
+      </w:r>
+      <w:r>
+        <w:rPr>
+          <w:rFonts w:ascii="Courier New" w:hAnsi="Courier New" w:cs="Courier New"/>
+        </w:rPr>
+        <w:t>eir</w:t>
+      </w:r>
+      <w:proofErr w:type="spellEnd"/>
+      <w:r>
+        <w:rPr>
+          <w:rFonts w:ascii="Courier New" w:hAnsi="Courier New" w:cs="Courier New"/>
+        </w:rPr>
+        <w:t xml:space="preserve"> </w:t>
+      </w:r>
+      <w:proofErr w:type="spellStart"/>
+      <w:r>
+        <w:rPr>
+          <w:rFonts w:ascii="Courier New" w:hAnsi="Courier New" w:cs="Courier New"/>
+        </w:rPr>
+        <w:t>ez</w:t>
+      </w:r>
+      <w:proofErr w:type="spellEnd"/>
+      <w:r>
+        <w:rPr>
+          <w:rFonts w:ascii="Courier New" w:hAnsi="Courier New" w:cs="Courier New"/>
+        </w:rPr>
+        <w:t xml:space="preserve"> </w:t>
+      </w:r>
+      <w:proofErr w:type="spellStart"/>
+      <w:r>
+        <w:rPr>
+          <w:rFonts w:ascii="Courier New" w:hAnsi="Courier New" w:cs="Courier New"/>
+        </w:rPr>
+        <w:t>Zor</w:t>
+      </w:r>
+      <w:proofErr w:type="spellEnd"/>
+      <w:r>
+        <w:rPr>
+          <w:rFonts w:ascii="Courier New" w:hAnsi="Courier New" w:cs="Courier New"/>
+        </w:rPr>
+        <w:t xml:space="preserve"> Airport</w:t>
+      </w:r>
+      <w:r>
+        <w:rPr>
+          <w:rFonts w:ascii="Courier New" w:hAnsi="Courier New" w:cs="Courier New"/>
+        </w:rPr>
+        <w:t xml:space="preserve"> </w:t>
+      </w:r>
+      <w:r>
+        <w:rPr>
+          <w:rFonts w:ascii="Courier New" w:hAnsi="Courier New" w:cs="Courier New"/>
+        </w:rPr>
+        <w:t>\</w:t>
+      </w:r>
+      <w:proofErr w:type="spellStart"/>
+      <w:r>
+        <w:rPr>
+          <w:rFonts w:ascii="Courier New" w:hAnsi="Courier New" w:cs="Courier New"/>
+        </w:rPr>
+        <w:t>n</w:t>
+      </w:r>
+      <w:r>
+        <w:rPr>
+          <w:rFonts w:ascii="Courier New" w:hAnsi="Courier New" w:cs="Courier New"/>
+        </w:rPr>
+        <w:t>In</w:t>
+      </w:r>
+      <w:proofErr w:type="spellEnd"/>
+      <w:r>
+        <w:rPr>
+          <w:rFonts w:ascii="Courier New" w:hAnsi="Courier New" w:cs="Courier New"/>
+        </w:rPr>
+        <w:t xml:space="preserve"> May 2015, ISIL</w:t>
+      </w:r>
+      <w:r>
+        <w:rPr>
+          <w:rFonts w:ascii="Courier New" w:hAnsi="Courier New" w:cs="Courier New"/>
+        </w:rPr>
+        <w:t xml:space="preserve"> </w:t>
+      </w:r>
+      <w:r>
+        <w:rPr>
+          <w:rFonts w:ascii="Courier New" w:hAnsi="Courier New" w:cs="Courier New"/>
+        </w:rPr>
+        <w:t xml:space="preserve">militants launched an offensive, capturing both Palmyra and the area surrounding </w:t>
+      </w:r>
+      <w:proofErr w:type="spellStart"/>
+      <w:r>
+        <w:rPr>
+          <w:rFonts w:ascii="Courier New" w:hAnsi="Courier New" w:cs="Courier New"/>
+        </w:rPr>
+        <w:t>Deir</w:t>
+      </w:r>
+      <w:proofErr w:type="spellEnd"/>
+      <w:r>
+        <w:rPr>
+          <w:rFonts w:ascii="Courier New" w:hAnsi="Courier New" w:cs="Courier New"/>
+        </w:rPr>
+        <w:t xml:space="preserve"> </w:t>
+      </w:r>
+      <w:proofErr w:type="spellStart"/>
+      <w:r>
+        <w:rPr>
+          <w:rFonts w:ascii="Courier New" w:hAnsi="Courier New" w:cs="Courier New"/>
+        </w:rPr>
+        <w:t>ez-Zor</w:t>
+      </w:r>
+      <w:proofErr w:type="spellEnd"/>
+      <w:r>
+        <w:rPr>
+          <w:rFonts w:ascii="Courier New" w:hAnsi="Courier New" w:cs="Courier New"/>
+        </w:rPr>
+        <w:t xml:space="preserve">, and cutting off the remaining supply line to </w:t>
+      </w:r>
+      <w:proofErr w:type="spellStart"/>
+      <w:r>
+        <w:rPr>
+          <w:rFonts w:ascii="Courier New" w:hAnsi="Courier New" w:cs="Courier New"/>
+        </w:rPr>
+        <w:t>Deir</w:t>
+      </w:r>
+      <w:proofErr w:type="spellEnd"/>
+      <w:r>
+        <w:rPr>
+          <w:rFonts w:ascii="Courier New" w:hAnsi="Courier New" w:cs="Courier New"/>
+        </w:rPr>
+        <w:t xml:space="preserve"> </w:t>
+      </w:r>
+      <w:proofErr w:type="spellStart"/>
+      <w:r>
+        <w:rPr>
+          <w:rFonts w:ascii="Courier New" w:hAnsi="Courier New" w:cs="Courier New"/>
+        </w:rPr>
+        <w:t>ez-Zor</w:t>
+      </w:r>
+      <w:proofErr w:type="spellEnd"/>
       <w:r>
         <w:rPr>
           <w:rFonts w:ascii="Courier New" w:hAnsi="Courier New" w:cs="Courier New"/>
@@ -516,6 +794,59 @@
         <w:rPr>
           <w:rFonts w:ascii="Courier New" w:hAnsi="Courier New" w:cs="Courier New"/>
         </w:rPr>
+        <w:t xml:space="preserve"> The city was then effectively under siege by ISIL, leaving supplies to be solely delivered by transport </w:t>
+      </w:r>
+      <w:r>
+        <w:rPr>
+          <w:rFonts w:ascii="Courier New" w:hAnsi="Courier New" w:cs="Courier New"/>
+        </w:rPr>
+        <w:t>helicopters.</w:t>
+      </w:r>
+      <w:r>
+        <w:rPr>
+          <w:rFonts w:ascii="Courier New" w:hAnsi="Courier New" w:cs="Courier New"/>
+        </w:rPr>
+        <w:t xml:space="preserve"> Consequently, ISIL began launching frequent attacks, which continued until 10 September 2017, against the </w:t>
+      </w:r>
+      <w:proofErr w:type="spellStart"/>
+      <w:r>
+        <w:rPr>
+          <w:rFonts w:ascii="Courier New" w:hAnsi="Courier New" w:cs="Courier New"/>
+        </w:rPr>
+        <w:t>Deir</w:t>
+      </w:r>
+      <w:proofErr w:type="spellEnd"/>
+      <w:r>
+        <w:rPr>
+          <w:rFonts w:ascii="Courier New" w:hAnsi="Courier New" w:cs="Courier New"/>
+        </w:rPr>
+        <w:t xml:space="preserve"> </w:t>
+      </w:r>
+      <w:proofErr w:type="spellStart"/>
+      <w:r>
+        <w:rPr>
+          <w:rFonts w:ascii="Courier New" w:hAnsi="Courier New" w:cs="Courier New"/>
+        </w:rPr>
+        <w:t>ez-Zor</w:t>
+      </w:r>
+      <w:proofErr w:type="spellEnd"/>
+      <w:r>
+        <w:rPr>
+          <w:rFonts w:ascii="Courier New" w:hAnsi="Courier New" w:cs="Courier New"/>
+        </w:rPr>
+        <w:t xml:space="preserve"> Airport with the aim of halting the delivery of </w:t>
+      </w:r>
+      <w:proofErr w:type="gramStart"/>
+      <w:r>
+        <w:rPr>
+          <w:rFonts w:ascii="Courier New" w:hAnsi="Courier New" w:cs="Courier New"/>
+        </w:rPr>
+        <w:t>supplies.</w:t>
+      </w:r>
+      <w:r>
+        <w:rPr>
+          <w:rFonts w:ascii="Courier New" w:hAnsi="Courier New" w:cs="Courier New"/>
+        </w:rPr>
         <w:t>\n\</w:t>
       </w:r>
       <w:proofErr w:type="spellStart"/>
@@ -537,7 +868,7 @@
         <w:rPr>
           <w:rFonts w:ascii="Courier New" w:hAnsi="Courier New" w:cs="Courier New"/>
         </w:rPr>
-        <w:t>N 34.41.23 E 36.29.03</w:t>
+        <w:t>N 35.17.29 E 40.09.09</w:t>
       </w:r>
       <w:r>
         <w:rPr>
@@ -555,13 +886,25 @@
         <w:rPr>
           <w:rFonts w:ascii="Courier New" w:hAnsi="Courier New" w:cs="Courier New"/>
         </w:rPr>
-        <w:t>BU64</w:t>
-      </w:r>
-      <w:r>
-        <w:rPr>
-          <w:rFonts w:ascii="Courier New" w:hAnsi="Courier New" w:cs="Courier New"/>
-        </w:rPr>
-        <w:t>) \</w:t>
+        <w:t xml:space="preserve">SE of Grid </w:t>
+      </w:r>
+      <w:r>
+        <w:rPr>
+          <w:rFonts w:ascii="Courier New" w:hAnsi="Courier New" w:cs="Courier New"/>
+        </w:rPr>
+        <w:t>EV</w:t>
+      </w:r>
+      <w:r>
+        <w:rPr>
+          <w:rFonts w:ascii="Courier New" w:hAnsi="Courier New" w:cs="Courier New"/>
+        </w:rPr>
+        <w:t>)</w:t>
+      </w:r>
+      <w:r>
+        <w:rPr>
+          <w:rFonts w:ascii="Courier New" w:hAnsi="Courier New" w:cs="Courier New"/>
+        </w:rPr>
+        <w:t>\</w:t>
       </w:r>
       <w:proofErr w:type="spellStart"/>
       <w:r>
@@ -575,93 +918,22 @@
         <w:rPr>
           <w:rFonts w:ascii="Courier New" w:hAnsi="Courier New" w:cs="Courier New"/>
         </w:rPr>
-        <w:t xml:space="preserve"> Munition(s): Cruise Missiles / Long Range Glide Bombs</w:t>
-      </w:r>
-    </w:p>
-    <w:p>
-      <w:pPr>
-        <w:pStyle w:val="PlainText"/>
-        <w:rPr>
-          <w:rFonts w:ascii="Courier New" w:hAnsi="Courier New" w:cs="Courier New"/>
-        </w:rPr>
-      </w:pPr>
-    </w:p>
-    <w:p>
-      <w:pPr>
-        <w:pStyle w:val="PlainText"/>
-        <w:rPr>
-          <w:rFonts w:ascii="Courier New" w:hAnsi="Courier New" w:cs="Courier New"/>
-        </w:rPr>
-      </w:pPr>
-    </w:p>
-    <w:p>
-      <w:pPr>
-        <w:pStyle w:val="PlainText"/>
-        <w:rPr>
-          <w:rFonts w:ascii="Courier New" w:hAnsi="Courier New" w:cs="Courier New"/>
-        </w:rPr>
-      </w:pPr>
-    </w:p>
-    <w:p>
-      <w:pPr>
-        <w:pStyle w:val="PlainText"/>
-        <w:rPr>
-          <w:rFonts w:ascii="Courier New" w:hAnsi="Courier New" w:cs="Courier New"/>
-          <w:b/>
-        </w:rPr>
-      </w:pPr>
-      <w:r>
-        <w:rPr>
-          <w:rFonts w:ascii="Courier New" w:hAnsi="Courier New" w:cs="Courier New"/>
-          <w:b/>
-        </w:rPr>
-        <w:t>https://en.wikipedia.org/wiki/List_of_United_States_attacks_on_Syria_during_the_Syrian_Civil_War</w:t>
-      </w:r>
-    </w:p>
-    <w:p>
-      <w:pPr>
-        <w:pStyle w:val="PlainText"/>
-        <w:rPr>
-          <w:rFonts w:ascii="Courier New" w:hAnsi="Courier New" w:cs="Courier New"/>
-        </w:rPr>
-      </w:pPr>
-    </w:p>
-    <w:p>
-      <w:pPr>
-        <w:pStyle w:val="PlainText"/>
-        <w:rPr>
-          <w:rFonts w:ascii="Courier New" w:hAnsi="Courier New" w:cs="Courier New"/>
-          <w:b/>
-        </w:rPr>
-      </w:pPr>
-      <w:r>
-        <w:rPr>
-          <w:rFonts w:ascii="Courier New" w:hAnsi="Courier New" w:cs="Courier New"/>
-        </w:rPr>
-        <w:t>2</w:t>
-      </w:r>
-    </w:p>
-    <w:p>
-      <w:pPr>
-        <w:pStyle w:val="PlainText"/>
-        <w:rPr>
-          <w:rFonts w:ascii="Courier New" w:hAnsi="Courier New" w:cs="Courier New"/>
-        </w:rPr>
-      </w:pPr>
-      <w:proofErr w:type="spellStart"/>
-      <w:r>
-        <w:rPr>
-          <w:rFonts w:ascii="Courier New" w:hAnsi="Courier New" w:cs="Courier New"/>
-        </w:rPr>
-        <w:t>Deir_ez_Zor</w:t>
-      </w:r>
-      <w:proofErr w:type="spellEnd"/>
-      <w:r>
-        <w:rPr>
-          <w:rFonts w:ascii="Courier New" w:hAnsi="Courier New" w:cs="Courier New"/>
-        </w:rPr>
-        <w:t xml:space="preserve"> -- EV -- N 35.17.29 E 40.09.09</w:t>
-      </w:r>
+        <w:t xml:space="preserve"> Munition(s): </w:t>
+      </w:r>
+      <w:r>
+        <w:rPr>
+          <w:rFonts w:ascii="Courier New" w:hAnsi="Courier New" w:cs="Courier New"/>
+        </w:rPr>
+        <w:t>Cluster munitions, extra fuel, and A-A missiles</w:t>
+      </w:r>
+    </w:p>
+    <w:p>
+      <w:pPr>
+        <w:pStyle w:val="PlainText"/>
+        <w:rPr>
+          <w:rFonts w:ascii="Courier New" w:hAnsi="Courier New" w:cs="Courier New"/>
+        </w:rPr>
+      </w:pPr>
     </w:p>
     <w:p>
       <w:pPr>
@@ -692,231 +964,237 @@
           <w:rFonts w:ascii="Courier New" w:hAnsi="Courier New" w:cs="Courier New"/>
         </w:rPr>
       </w:pPr>
+      <w:r>
+        <w:rPr>
+          <w:rFonts w:ascii="Courier New" w:hAnsi="Courier New" w:cs="Courier New"/>
+        </w:rPr>
+        <w:t>May 18, 2017</w:t>
+      </w:r>
+      <w:r>
+        <w:rPr>
+          <w:rFonts w:ascii="Courier New" w:hAnsi="Courier New" w:cs="Courier New"/>
+        </w:rPr>
+        <w:t>\</w:t>
+      </w:r>
+      <w:proofErr w:type="spellStart"/>
+      <w:r>
+        <w:rPr>
+          <w:rFonts w:ascii="Courier New" w:hAnsi="Courier New" w:cs="Courier New"/>
+        </w:rPr>
+        <w:t>nTarget</w:t>
+      </w:r>
+      <w:proofErr w:type="spellEnd"/>
+      <w:r>
+        <w:rPr>
+          <w:rFonts w:ascii="Courier New" w:hAnsi="Courier New" w:cs="Courier New"/>
+        </w:rPr>
+        <w:t xml:space="preserve">: </w:t>
+      </w:r>
+      <w:r>
+        <w:rPr>
+          <w:rFonts w:ascii="Courier New" w:hAnsi="Courier New" w:cs="Courier New"/>
+        </w:rPr>
+        <w:t>Militia Armor &amp; troops</w:t>
+      </w:r>
+      <w:r>
+        <w:rPr>
+          <w:rFonts w:ascii="Courier New" w:hAnsi="Courier New" w:cs="Courier New"/>
+        </w:rPr>
+        <w:t>\n\</w:t>
+      </w:r>
+      <w:proofErr w:type="spellStart"/>
+      <w:r>
+        <w:rPr>
+          <w:rFonts w:ascii="Courier New" w:hAnsi="Courier New" w:cs="Courier New"/>
+        </w:rPr>
+        <w:t>nA</w:t>
+      </w:r>
+      <w:proofErr w:type="spellEnd"/>
+      <w:r>
+        <w:rPr>
+          <w:rFonts w:ascii="Courier New" w:hAnsi="Courier New" w:cs="Courier New"/>
+        </w:rPr>
+        <w:t xml:space="preserve"> </w:t>
+      </w:r>
+      <w:r>
+        <w:rPr>
+          <w:rFonts w:ascii="Courier New" w:hAnsi="Courier New" w:cs="Courier New"/>
+        </w:rPr>
+        <w:t>U.S. aircraft conducted airstrikes against vehicles, including a tank and bulldozer belonging to pro-government militias that were setting up fighting positions within the Al-</w:t>
+      </w:r>
+      <w:proofErr w:type="spellStart"/>
+      <w:r>
+        <w:rPr>
+          <w:rFonts w:ascii="Courier New" w:hAnsi="Courier New" w:cs="Courier New"/>
+        </w:rPr>
+        <w:t>Tanf</w:t>
+      </w:r>
+      <w:proofErr w:type="spellEnd"/>
+      <w:r>
+        <w:rPr>
+          <w:rFonts w:ascii="Courier New" w:hAnsi="Courier New" w:cs="Courier New"/>
+        </w:rPr>
+        <w:t xml:space="preserve"> </w:t>
+      </w:r>
+      <w:proofErr w:type="spellStart"/>
+      <w:r>
+        <w:rPr>
+          <w:rFonts w:ascii="Courier New" w:hAnsi="Courier New" w:cs="Courier New"/>
+        </w:rPr>
+        <w:t>deconfliction</w:t>
+      </w:r>
+      <w:proofErr w:type="spellEnd"/>
+      <w:r>
+        <w:rPr>
+          <w:rFonts w:ascii="Courier New" w:hAnsi="Courier New" w:cs="Courier New"/>
+        </w:rPr>
+        <w:t xml:space="preserve"> </w:t>
+      </w:r>
+      <w:proofErr w:type="gramStart"/>
+      <w:r>
+        <w:rPr>
+          <w:rFonts w:ascii="Courier New" w:hAnsi="Courier New" w:cs="Courier New"/>
+        </w:rPr>
+        <w:t>zone.</w:t>
+      </w:r>
+      <w:r>
+        <w:rPr>
+          <w:rFonts w:ascii="Courier New" w:hAnsi="Courier New" w:cs="Courier New"/>
+        </w:rPr>
+        <w:t>\n\</w:t>
+      </w:r>
+      <w:proofErr w:type="spellStart"/>
+      <w:r>
+        <w:rPr>
+          <w:rFonts w:ascii="Courier New" w:hAnsi="Courier New" w:cs="Courier New"/>
+        </w:rPr>
+        <w:t>nLocation</w:t>
+      </w:r>
+      <w:proofErr w:type="spellEnd"/>
+      <w:proofErr w:type="gramEnd"/>
+      <w:r>
+        <w:rPr>
+          <w:rFonts w:ascii="Courier New" w:hAnsi="Courier New" w:cs="Courier New"/>
+        </w:rPr>
+        <w:t xml:space="preserve">: </w:t>
+      </w:r>
+      <w:r>
+        <w:rPr>
+          <w:rFonts w:ascii="Courier New" w:hAnsi="Courier New" w:cs="Courier New"/>
+        </w:rPr>
+        <w:t>N 35.17.29 E 40.09.09</w:t>
+      </w:r>
+      <w:r>
+        <w:rPr>
+          <w:rFonts w:ascii="Courier New" w:hAnsi="Courier New" w:cs="Courier New"/>
+        </w:rPr>
+        <w:t xml:space="preserve"> (Map Grid: </w:t>
+      </w:r>
+      <w:r>
+        <w:rPr>
+          <w:rFonts w:ascii="Courier New" w:hAnsi="Courier New" w:cs="Courier New"/>
+        </w:rPr>
+        <w:t>DT11</w:t>
+      </w:r>
+      <w:r>
+        <w:rPr>
+          <w:rFonts w:ascii="Courier New" w:hAnsi="Courier New" w:cs="Courier New"/>
+        </w:rPr>
+        <w:t>)</w:t>
+      </w:r>
+      <w:r>
+        <w:rPr>
+          <w:rFonts w:ascii="Courier New" w:hAnsi="Courier New" w:cs="Courier New"/>
+        </w:rPr>
+        <w:t>\</w:t>
+      </w:r>
+      <w:proofErr w:type="spellStart"/>
+      <w:r>
+        <w:rPr>
+          <w:rFonts w:ascii="Courier New" w:hAnsi="Courier New" w:cs="Courier New"/>
+        </w:rPr>
+        <w:t>nSuggested</w:t>
+      </w:r>
+      <w:proofErr w:type="spellEnd"/>
+      <w:r>
+        <w:rPr>
+          <w:rFonts w:ascii="Courier New" w:hAnsi="Courier New" w:cs="Courier New"/>
+        </w:rPr>
+        <w:t xml:space="preserve"> Munition(s): </w:t>
+      </w:r>
+      <w:r>
+        <w:rPr>
+          <w:rFonts w:ascii="Courier New" w:hAnsi="Courier New" w:cs="Courier New"/>
+        </w:rPr>
+        <w:t>Armor piercing &amp; cluster munitions.</w:t>
+      </w:r>
+    </w:p>
+    <w:p>
+      <w:pPr>
+        <w:pStyle w:val="PlainText"/>
+        <w:rPr>
+          <w:rFonts w:ascii="Courier New" w:hAnsi="Courier New" w:cs="Courier New"/>
+        </w:rPr>
+      </w:pPr>
+    </w:p>
+    <w:p>
+      <w:pPr>
+        <w:pStyle w:val="PlainText"/>
+        <w:rPr>
+          <w:rFonts w:ascii="Courier New" w:hAnsi="Courier New" w:cs="Courier New"/>
+        </w:rPr>
+      </w:pPr>
+    </w:p>
+    <w:p>
+      <w:pPr>
+        <w:pStyle w:val="PlainText"/>
+        <w:rPr>
+          <w:rFonts w:ascii="Courier New" w:hAnsi="Courier New" w:cs="Courier New"/>
+        </w:rPr>
+      </w:pPr>
+    </w:p>
+    <w:p>
+      <w:pPr>
+        <w:pStyle w:val="PlainText"/>
+        <w:rPr>
+          <w:rFonts w:ascii="Courier New" w:hAnsi="Courier New" w:cs="Courier New"/>
+        </w:rPr>
+      </w:pPr>
+      <w:r>
+        <w:rPr>
+          <w:rFonts w:ascii="Courier New" w:hAnsi="Courier New" w:cs="Courier New"/>
+        </w:rPr>
+        <w:t>1</w:t>
+      </w:r>
+    </w:p>
+    <w:p>
+      <w:pPr>
+        <w:pStyle w:val="PlainText"/>
+        <w:rPr>
+          <w:rFonts w:ascii="Courier New" w:hAnsi="Courier New" w:cs="Courier New"/>
+        </w:rPr>
+      </w:pPr>
+      <w:proofErr w:type="spellStart"/>
+      <w:r>
+        <w:rPr>
+          <w:rFonts w:ascii="Courier New" w:hAnsi="Courier New" w:cs="Courier New"/>
+        </w:rPr>
+        <w:t>Ja'Din</w:t>
+      </w:r>
+      <w:proofErr w:type="spellEnd"/>
+      <w:r>
+        <w:rPr>
+          <w:rFonts w:ascii="Courier New" w:hAnsi="Courier New" w:cs="Courier New"/>
+        </w:rPr>
+        <w:t xml:space="preserve"> -- dv74 -- N</w:t>
+      </w:r>
       <w:bookmarkStart w:id="0" w:name="_GoBack"/>
       <w:bookmarkEnd w:id="0"/>
       <w:r>
         <w:rPr>
           <w:rFonts w:ascii="Courier New" w:hAnsi="Courier New" w:cs="Courier New"/>
         </w:rPr>
-        <w:t>May 18, 2017</w:t>
-      </w:r>
-      <w:r>
-        <w:rPr>
-          <w:rFonts w:ascii="Courier New" w:hAnsi="Courier New" w:cs="Courier New"/>
-        </w:rPr>
-        <w:t>\</w:t>
-      </w:r>
-      <w:proofErr w:type="spellStart"/>
-      <w:r>
-        <w:rPr>
-          <w:rFonts w:ascii="Courier New" w:hAnsi="Courier New" w:cs="Courier New"/>
-        </w:rPr>
-        <w:t>nTarget</w:t>
-      </w:r>
-      <w:proofErr w:type="spellEnd"/>
-      <w:r>
-        <w:rPr>
-          <w:rFonts w:ascii="Courier New" w:hAnsi="Courier New" w:cs="Courier New"/>
-        </w:rPr>
-        <w:t xml:space="preserve">: </w:t>
-      </w:r>
-      <w:r>
-        <w:rPr>
-          <w:rFonts w:ascii="Courier New" w:hAnsi="Courier New" w:cs="Courier New"/>
-        </w:rPr>
-        <w:t>Militia Armor &amp; troops</w:t>
-      </w:r>
-      <w:r>
-        <w:rPr>
-          <w:rFonts w:ascii="Courier New" w:hAnsi="Courier New" w:cs="Courier New"/>
-        </w:rPr>
-        <w:t>\n\</w:t>
-      </w:r>
-      <w:proofErr w:type="spellStart"/>
-      <w:r>
-        <w:rPr>
-          <w:rFonts w:ascii="Courier New" w:hAnsi="Courier New" w:cs="Courier New"/>
-        </w:rPr>
-        <w:t>nA</w:t>
-      </w:r>
-      <w:proofErr w:type="spellEnd"/>
-      <w:r>
-        <w:rPr>
-          <w:rFonts w:ascii="Courier New" w:hAnsi="Courier New" w:cs="Courier New"/>
-        </w:rPr>
-        <w:t xml:space="preserve"> </w:t>
-      </w:r>
-      <w:r>
-        <w:rPr>
-          <w:rFonts w:ascii="Courier New" w:hAnsi="Courier New" w:cs="Courier New"/>
-        </w:rPr>
-        <w:t>U.S. aircraft conducted airstrikes against vehicles, including a tank and bulldozer belonging to pro-government militias that were setting up fighting positions within the Al-</w:t>
-      </w:r>
-      <w:proofErr w:type="spellStart"/>
-      <w:r>
-        <w:rPr>
-          <w:rFonts w:ascii="Courier New" w:hAnsi="Courier New" w:cs="Courier New"/>
-        </w:rPr>
-        <w:t>Tanf</w:t>
-      </w:r>
-      <w:proofErr w:type="spellEnd"/>
-      <w:r>
-        <w:rPr>
-          <w:rFonts w:ascii="Courier New" w:hAnsi="Courier New" w:cs="Courier New"/>
-        </w:rPr>
-        <w:t xml:space="preserve"> </w:t>
-      </w:r>
-      <w:proofErr w:type="spellStart"/>
-      <w:r>
-        <w:rPr>
-          <w:rFonts w:ascii="Courier New" w:hAnsi="Courier New" w:cs="Courier New"/>
-        </w:rPr>
-        <w:t>deconfliction</w:t>
-      </w:r>
-      <w:proofErr w:type="spellEnd"/>
-      <w:r>
-        <w:rPr>
-          <w:rFonts w:ascii="Courier New" w:hAnsi="Courier New" w:cs="Courier New"/>
-        </w:rPr>
-        <w:t xml:space="preserve"> zone.</w:t>
-      </w:r>
-      <w:r>
-        <w:rPr>
-          <w:rFonts w:ascii="Courier New" w:hAnsi="Courier New" w:cs="Courier New"/>
-        </w:rPr>
-        <w:t>\</w:t>
-      </w:r>
-      <w:proofErr w:type="gramStart"/>
-      <w:r>
-        <w:rPr>
-          <w:rFonts w:ascii="Courier New" w:hAnsi="Courier New" w:cs="Courier New"/>
-        </w:rPr>
-        <w:t>n\</w:t>
-      </w:r>
-      <w:proofErr w:type="spellStart"/>
-      <w:r>
-        <w:rPr>
-          <w:rFonts w:ascii="Courier New" w:hAnsi="Courier New" w:cs="Courier New"/>
-        </w:rPr>
-        <w:t>nLocation</w:t>
-      </w:r>
-      <w:proofErr w:type="spellEnd"/>
-      <w:proofErr w:type="gramEnd"/>
-      <w:r>
-        <w:rPr>
-          <w:rFonts w:ascii="Courier New" w:hAnsi="Courier New" w:cs="Courier New"/>
-        </w:rPr>
-        <w:t xml:space="preserve">: </w:t>
-      </w:r>
-      <w:r>
-        <w:rPr>
-          <w:rFonts w:ascii="Courier New" w:hAnsi="Courier New" w:cs="Courier New"/>
-        </w:rPr>
-        <w:t>N 35.17.29 E 40.09.09</w:t>
-      </w:r>
-      <w:r>
-        <w:rPr>
-          <w:rFonts w:ascii="Courier New" w:hAnsi="Courier New" w:cs="Courier New"/>
-        </w:rPr>
-        <w:t xml:space="preserve"> (Map Grid: </w:t>
-      </w:r>
-      <w:r>
-        <w:rPr>
-          <w:rFonts w:ascii="Courier New" w:hAnsi="Courier New" w:cs="Courier New"/>
-        </w:rPr>
-        <w:t>DT11</w:t>
-      </w:r>
-      <w:r>
-        <w:rPr>
-          <w:rFonts w:ascii="Courier New" w:hAnsi="Courier New" w:cs="Courier New"/>
-        </w:rPr>
-        <w:t>)</w:t>
-      </w:r>
-      <w:r>
-        <w:rPr>
-          <w:rFonts w:ascii="Courier New" w:hAnsi="Courier New" w:cs="Courier New"/>
-        </w:rPr>
-        <w:t>\</w:t>
-      </w:r>
-      <w:proofErr w:type="spellStart"/>
-      <w:r>
-        <w:rPr>
-          <w:rFonts w:ascii="Courier New" w:hAnsi="Courier New" w:cs="Courier New"/>
-        </w:rPr>
-        <w:t>nSuggested</w:t>
-      </w:r>
-      <w:proofErr w:type="spellEnd"/>
-      <w:r>
-        <w:rPr>
-          <w:rFonts w:ascii="Courier New" w:hAnsi="Courier New" w:cs="Courier New"/>
-        </w:rPr>
-        <w:t xml:space="preserve"> Munition(s): </w:t>
-      </w:r>
-      <w:r>
-        <w:rPr>
-          <w:rFonts w:ascii="Courier New" w:hAnsi="Courier New" w:cs="Courier New"/>
-        </w:rPr>
-        <w:t>Armor piercing &amp; cluster munitions.</w:t>
-      </w:r>
-    </w:p>
-    <w:p>
-      <w:pPr>
-        <w:pStyle w:val="PlainText"/>
-        <w:rPr>
-          <w:rFonts w:ascii="Courier New" w:hAnsi="Courier New" w:cs="Courier New"/>
-        </w:rPr>
-      </w:pPr>
-    </w:p>
-    <w:p>
-      <w:pPr>
-        <w:pStyle w:val="PlainText"/>
-        <w:rPr>
-          <w:rFonts w:ascii="Courier New" w:hAnsi="Courier New" w:cs="Courier New"/>
-        </w:rPr>
-      </w:pPr>
-    </w:p>
-    <w:p>
-      <w:pPr>
-        <w:pStyle w:val="PlainText"/>
-        <w:rPr>
-          <w:rFonts w:ascii="Courier New" w:hAnsi="Courier New" w:cs="Courier New"/>
-        </w:rPr>
-      </w:pPr>
-    </w:p>
-    <w:p>
-      <w:pPr>
-        <w:pStyle w:val="PlainText"/>
-        <w:rPr>
-          <w:rFonts w:ascii="Courier New" w:hAnsi="Courier New" w:cs="Courier New"/>
-        </w:rPr>
-      </w:pPr>
-      <w:r>
-        <w:rPr>
-          <w:rFonts w:ascii="Courier New" w:hAnsi="Courier New" w:cs="Courier New"/>
-        </w:rPr>
-        <w:t>1</w:t>
-      </w:r>
-    </w:p>
-    <w:p>
-      <w:pPr>
-        <w:pStyle w:val="PlainText"/>
-        <w:rPr>
-          <w:rFonts w:ascii="Courier New" w:hAnsi="Courier New" w:cs="Courier New"/>
-        </w:rPr>
-      </w:pPr>
-      <w:proofErr w:type="spellStart"/>
-      <w:r>
-        <w:rPr>
-          <w:rFonts w:ascii="Courier New" w:hAnsi="Courier New" w:cs="Courier New"/>
-        </w:rPr>
-        <w:t>Ja'Din</w:t>
-      </w:r>
-      <w:proofErr w:type="spellEnd"/>
-      <w:r>
-        <w:rPr>
-          <w:rFonts w:ascii="Courier New" w:hAnsi="Courier New" w:cs="Courier New"/>
-        </w:rPr>
-        <w:t xml:space="preserve"> -- dv74 -- N 34.41.00 E 38.41.29</w:t>
+        <w:t xml:space="preserve"> 34.41.00 E 38.41.29</w:t>
       </w:r>
     </w:p>
     <w:sectPr>

</xml_diff>